<commit_message>
Add a field (Slug) to database 7
</commit_message>
<xml_diff>
--- a/tempSCR02.docx
+++ b/tempSCR02.docx
@@ -3198,6 +3198,271 @@
       </w:pPr>
       <w:r>
         <w:t>Superuser created successfully.</w:t>
+      </w:r>
+    </w:p>
+    <w:p>
+      <w:pPr>
+        <w:pBdr>
+          <w:bottom w:val="single" w:sz="6" w:space="1" w:color="auto"/>
+        </w:pBdr>
+        <w:spacing w:after="0"/>
+      </w:pPr>
+      <w:r>
+        <w:t>PS C:\Drive D\</w:t>
+      </w:r>
+      <w:proofErr w:type="spellStart"/>
+      <w:r>
+        <w:t>RADShare</w:t>
+      </w:r>
+      <w:proofErr w:type="spellEnd"/>
+      <w:r>
+        <w:t>\2Blog_SrcBan\SCR02\myblog02&gt;</w:t>
+      </w:r>
+    </w:p>
+    <w:p>
+      <w:pPr>
+        <w:spacing w:after="0"/>
+      </w:pPr>
+      <w:r>
+        <w:tab/>
+      </w:r>
+      <w:r>
+        <w:tab/>
+      </w:r>
+      <w:r>
+        <w:tab/>
+        <w:t xml:space="preserve">** </w:t>
+      </w:r>
+      <w:r>
+        <w:t>A</w:t>
+      </w:r>
+      <w:r>
+        <w:t xml:space="preserve">dd a field (Slug) to database ** </w:t>
+      </w:r>
+    </w:p>
+    <w:p>
+      <w:pPr>
+        <w:spacing w:after="0"/>
+      </w:pPr>
+      <w:r>
+        <w:t>PS C:\Drive D\</w:t>
+      </w:r>
+      <w:proofErr w:type="spellStart"/>
+      <w:r>
+        <w:t>RADShare</w:t>
+      </w:r>
+      <w:proofErr w:type="spellEnd"/>
+      <w:r>
+        <w:t xml:space="preserve">\2Blog_SrcBan\SCR02\myblog02&gt; </w:t>
+      </w:r>
+      <w:proofErr w:type="gramStart"/>
+      <w:r>
+        <w:t>python.exe .</w:t>
+      </w:r>
+      <w:proofErr w:type="gramEnd"/>
+      <w:r>
+        <w:t xml:space="preserve">\manage.py </w:t>
+      </w:r>
+      <w:proofErr w:type="spellStart"/>
+      <w:r>
+        <w:t>makemigrations</w:t>
+      </w:r>
+      <w:proofErr w:type="spellEnd"/>
+    </w:p>
+    <w:p>
+      <w:pPr>
+        <w:spacing w:after="0"/>
+      </w:pPr>
+      <w:r>
+        <w:t xml:space="preserve">Callable default on unique field </w:t>
+      </w:r>
+      <w:proofErr w:type="spellStart"/>
+      <w:proofErr w:type="gramStart"/>
+      <w:r>
+        <w:t>blogpost.slug</w:t>
+      </w:r>
+      <w:proofErr w:type="spellEnd"/>
+      <w:proofErr w:type="gramEnd"/>
+      <w:r>
+        <w:t xml:space="preserve"> will not generate unique values upon migrating.</w:t>
+      </w:r>
+    </w:p>
+    <w:p>
+      <w:pPr>
+        <w:spacing w:after="0"/>
+      </w:pPr>
+      <w:r>
+        <w:t>Please choose how to proceed:</w:t>
+      </w:r>
+    </w:p>
+    <w:p>
+      <w:pPr>
+        <w:spacing w:after="0"/>
+      </w:pPr>
+      <w:r>
+        <w:t xml:space="preserve"> 1) Continue making this migration as the first step in writing a manual migration to generate unique values described here: https://docs.djangoproject.com/en/4.1/howto/writing-migrations/#migrations-that-add-unique-fields.</w:t>
+      </w:r>
+    </w:p>
+    <w:p>
+      <w:pPr>
+        <w:spacing w:after="0"/>
+      </w:pPr>
+      <w:r>
+        <w:t xml:space="preserve"> 2) Quit and edit field options in models.py.</w:t>
+      </w:r>
+    </w:p>
+    <w:p>
+      <w:pPr>
+        <w:spacing w:after="0"/>
+      </w:pPr>
+      <w:r>
+        <w:t>Select an option: 1</w:t>
+      </w:r>
+    </w:p>
+    <w:p>
+      <w:pPr>
+        <w:spacing w:after="0"/>
+        <w:rPr>
+          <w:color w:val="00B0F0"/>
+        </w:rPr>
+      </w:pPr>
+      <w:r>
+        <w:rPr>
+          <w:color w:val="00B0F0"/>
+        </w:rPr>
+        <w:t>Migrations for 'main':</w:t>
+      </w:r>
+    </w:p>
+    <w:p>
+      <w:pPr>
+        <w:spacing w:after="0"/>
+      </w:pPr>
+      <w:r>
+        <w:t xml:space="preserve">  </w:t>
+      </w:r>
+      <w:r>
+        <w:rPr>
+          <w:color w:val="FFC000"/>
+        </w:rPr>
+        <w:t>main\migrations\0002_blogpost_slug.py</w:t>
+      </w:r>
+    </w:p>
+    <w:p>
+      <w:pPr>
+        <w:spacing w:after="0"/>
+      </w:pPr>
+      <w:r>
+        <w:t xml:space="preserve">    - Add field slug to blogpost</w:t>
+      </w:r>
+    </w:p>
+    <w:p>
+      <w:pPr>
+        <w:spacing w:after="0"/>
+      </w:pPr>
+      <w:r>
+        <w:t>PS C:\Drive D\</w:t>
+      </w:r>
+      <w:proofErr w:type="spellStart"/>
+      <w:r>
+        <w:t>RADShare</w:t>
+      </w:r>
+      <w:proofErr w:type="spellEnd"/>
+      <w:r>
+        <w:t>\2Blog_SrcBan\SCR02\myblog02&gt;</w:t>
+      </w:r>
+    </w:p>
+    <w:p>
+      <w:pPr>
+        <w:spacing w:after="0"/>
+      </w:pPr>
+      <w:r>
+        <w:t>PS C:\Drive D\</w:t>
+      </w:r>
+      <w:proofErr w:type="spellStart"/>
+      <w:r>
+        <w:t>RADShare</w:t>
+      </w:r>
+      <w:proofErr w:type="spellEnd"/>
+      <w:r>
+        <w:t xml:space="preserve">\2Blog_SrcBan\SCR02\myblog02&gt; </w:t>
+      </w:r>
+      <w:proofErr w:type="gramStart"/>
+      <w:r>
+        <w:t>python.exe .</w:t>
+      </w:r>
+      <w:proofErr w:type="gramEnd"/>
+      <w:r>
+        <w:t>\manage.py migrate</w:t>
+      </w:r>
+    </w:p>
+    <w:p>
+      <w:pPr>
+        <w:spacing w:after="0"/>
+        <w:rPr>
+          <w:color w:val="00B0F0"/>
+        </w:rPr>
+      </w:pPr>
+      <w:r>
+        <w:rPr>
+          <w:color w:val="00B0F0"/>
+        </w:rPr>
+        <w:t>Operations to perform:</w:t>
+      </w:r>
+    </w:p>
+    <w:p>
+      <w:pPr>
+        <w:spacing w:after="0"/>
+      </w:pPr>
+      <w:r>
+        <w:rPr>
+          <w:color w:val="00B0F0"/>
+        </w:rPr>
+        <w:t xml:space="preserve">  </w:t>
+      </w:r>
+      <w:r>
+        <w:rPr>
+          <w:color w:val="FFC000"/>
+        </w:rPr>
+        <w:t xml:space="preserve">Apply all migrations: </w:t>
+      </w:r>
+      <w:r>
+        <w:t xml:space="preserve">admin, auth, </w:t>
+      </w:r>
+      <w:proofErr w:type="spellStart"/>
+      <w:r>
+        <w:t>contenttypes</w:t>
+      </w:r>
+      <w:proofErr w:type="spellEnd"/>
+      <w:r>
+        <w:t>, main, sessions</w:t>
+      </w:r>
+    </w:p>
+    <w:p>
+      <w:pPr>
+        <w:spacing w:after="0"/>
+        <w:rPr>
+          <w:color w:val="00B0F0"/>
+        </w:rPr>
+      </w:pPr>
+      <w:r>
+        <w:rPr>
+          <w:color w:val="00B0F0"/>
+        </w:rPr>
+        <w:t>Running migrations:</w:t>
+      </w:r>
+    </w:p>
+    <w:p>
+      <w:pPr>
+        <w:spacing w:after="0"/>
+      </w:pPr>
+      <w:r>
+        <w:t xml:space="preserve">  Applying main.0002_blogpost_slug... </w:t>
+      </w:r>
+      <w:r>
+        <w:rPr>
+          <w:color w:val="00B050"/>
+        </w:rPr>
+        <w:t>OK</w:t>
       </w:r>
     </w:p>
     <w:p>

</xml_diff>

<commit_message>
Add static cashable picture 8
</commit_message>
<xml_diff>
--- a/tempSCR02.docx
+++ b/tempSCR02.docx
@@ -3237,7 +3237,13 @@
         <w:t>A</w:t>
       </w:r>
       <w:r>
-        <w:t xml:space="preserve">dd a field (Slug) to database ** </w:t>
+        <w:t xml:space="preserve">dd a field (Slug) to database </w:t>
+      </w:r>
+      <w:r>
+        <w:t>7</w:t>
+      </w:r>
+      <w:r>
+        <w:t xml:space="preserve">** </w:t>
       </w:r>
     </w:p>
     <w:p>
@@ -3483,6 +3489,630 @@
       <w:r>
         <w:t>\2Blog_SrcBan\SCR02\myblog02&gt;</w:t>
       </w:r>
+    </w:p>
+    <w:p>
+      <w:pPr>
+        <w:spacing w:after="0"/>
+      </w:pPr>
+      <w:r>
+        <w:tab/>
+      </w:r>
+      <w:r>
+        <w:tab/>
+      </w:r>
+      <w:r>
+        <w:tab/>
+      </w:r>
+      <w:r>
+        <w:tab/>
+        <w:t>** Add static cashable picture 8**</w:t>
+      </w:r>
+    </w:p>
+    <w:p>
+      <w:pPr>
+        <w:spacing w:after="0"/>
+      </w:pPr>
+      <w:r>
+        <w:t>PS C:\Drive D\</w:t>
+      </w:r>
+      <w:proofErr w:type="spellStart"/>
+      <w:r>
+        <w:t>RADShare</w:t>
+      </w:r>
+      <w:proofErr w:type="spellEnd"/>
+      <w:r>
+        <w:t xml:space="preserve">\2Blog_SrcBan\SCR02\myblog02&gt; </w:t>
+      </w:r>
+      <w:proofErr w:type="gramStart"/>
+      <w:r>
+        <w:t>python.exe .</w:t>
+      </w:r>
+      <w:proofErr w:type="gramEnd"/>
+      <w:r>
+        <w:t xml:space="preserve">\manage.py </w:t>
+      </w:r>
+      <w:proofErr w:type="spellStart"/>
+      <w:r>
+        <w:t>runserver</w:t>
+      </w:r>
+      <w:proofErr w:type="spellEnd"/>
+    </w:p>
+    <w:p>
+      <w:pPr>
+        <w:spacing w:after="0"/>
+      </w:pPr>
+      <w:r>
+        <w:t xml:space="preserve">Watching for file changes with </w:t>
+      </w:r>
+      <w:proofErr w:type="spellStart"/>
+      <w:r>
+        <w:t>StatReloader</w:t>
+      </w:r>
+      <w:proofErr w:type="spellEnd"/>
+    </w:p>
+    <w:p>
+      <w:pPr>
+        <w:spacing w:after="0"/>
+      </w:pPr>
+      <w:r>
+        <w:t>Performing system checks...</w:t>
+      </w:r>
+    </w:p>
+    <w:p>
+      <w:pPr>
+        <w:spacing w:after="0"/>
+      </w:pPr>
+    </w:p>
+    <w:p>
+      <w:pPr>
+        <w:spacing w:after="0"/>
+      </w:pPr>
+      <w:r>
+        <w:t xml:space="preserve">Exception in thread </w:t>
+      </w:r>
+      <w:proofErr w:type="spellStart"/>
+      <w:r>
+        <w:t>django</w:t>
+      </w:r>
+      <w:proofErr w:type="spellEnd"/>
+      <w:r>
+        <w:t>-main-thread:</w:t>
+      </w:r>
+    </w:p>
+    <w:p>
+      <w:pPr>
+        <w:spacing w:after="0"/>
+      </w:pPr>
+      <w:r>
+        <w:t>Traceback (most recent call last):</w:t>
+      </w:r>
+    </w:p>
+    <w:p>
+      <w:pPr>
+        <w:spacing w:after="0"/>
+      </w:pPr>
+      <w:r>
+        <w:t xml:space="preserve">  File "C:\Users\G.Modirian\AppData\Local\Programs\Python\Python310\lib\threading.py", line 1016, in _</w:t>
+      </w:r>
+      <w:proofErr w:type="spellStart"/>
+      <w:r>
+        <w:t>bootstrap_inner</w:t>
+      </w:r>
+      <w:proofErr w:type="spellEnd"/>
+    </w:p>
+    <w:p>
+      <w:pPr>
+        <w:spacing w:after="0"/>
+      </w:pPr>
+      <w:r>
+        <w:t xml:space="preserve">    </w:t>
+      </w:r>
+      <w:proofErr w:type="spellStart"/>
+      <w:proofErr w:type="gramStart"/>
+      <w:r>
+        <w:t>self.run</w:t>
+      </w:r>
+      <w:proofErr w:type="spellEnd"/>
+      <w:r>
+        <w:t>(</w:t>
+      </w:r>
+      <w:proofErr w:type="gramEnd"/>
+      <w:r>
+        <w:t>)</w:t>
+      </w:r>
+    </w:p>
+    <w:p>
+      <w:pPr>
+        <w:spacing w:after="0"/>
+      </w:pPr>
+      <w:r>
+        <w:t xml:space="preserve">  File "C:\Users\G.Modirian\AppData\Local\Programs\Python\Python310\lib\threading.py", line 953, in run</w:t>
+      </w:r>
+    </w:p>
+    <w:p>
+      <w:pPr>
+        <w:spacing w:after="0"/>
+      </w:pPr>
+      <w:r>
+        <w:t xml:space="preserve">    </w:t>
+      </w:r>
+      <w:proofErr w:type="spellStart"/>
+      <w:proofErr w:type="gramStart"/>
+      <w:r>
+        <w:t>self._</w:t>
+      </w:r>
+      <w:proofErr w:type="gramEnd"/>
+      <w:r>
+        <w:t>target</w:t>
+      </w:r>
+      <w:proofErr w:type="spellEnd"/>
+      <w:r>
+        <w:t>(*self._</w:t>
+      </w:r>
+      <w:proofErr w:type="spellStart"/>
+      <w:r>
+        <w:t>args</w:t>
+      </w:r>
+      <w:proofErr w:type="spellEnd"/>
+      <w:r>
+        <w:t>, **self._</w:t>
+      </w:r>
+      <w:proofErr w:type="spellStart"/>
+      <w:r>
+        <w:t>kwargs</w:t>
+      </w:r>
+      <w:proofErr w:type="spellEnd"/>
+      <w:r>
+        <w:t>)</w:t>
+      </w:r>
+    </w:p>
+    <w:p>
+      <w:pPr>
+        <w:spacing w:after="0"/>
+      </w:pPr>
+      <w:r>
+        <w:lastRenderedPageBreak/>
+        <w:t xml:space="preserve">  File "C:\Users\G.Modirian\.virtualenvs\SCR02-JWjTF6bM\lib\site-packages\django\utils\autoreload.py", line 64, in wrapper</w:t>
+      </w:r>
+    </w:p>
+    <w:p>
+      <w:pPr>
+        <w:spacing w:after="0"/>
+      </w:pPr>
+      <w:r>
+        <w:t xml:space="preserve">    </w:t>
+      </w:r>
+      <w:proofErr w:type="spellStart"/>
+      <w:proofErr w:type="gramStart"/>
+      <w:r>
+        <w:t>fn</w:t>
+      </w:r>
+      <w:proofErr w:type="spellEnd"/>
+      <w:r>
+        <w:t>(</w:t>
+      </w:r>
+      <w:proofErr w:type="gramEnd"/>
+      <w:r>
+        <w:t>*</w:t>
+      </w:r>
+      <w:proofErr w:type="spellStart"/>
+      <w:r>
+        <w:t>args</w:t>
+      </w:r>
+      <w:proofErr w:type="spellEnd"/>
+      <w:r>
+        <w:t>, **</w:t>
+      </w:r>
+      <w:proofErr w:type="spellStart"/>
+      <w:r>
+        <w:t>kwargs</w:t>
+      </w:r>
+      <w:proofErr w:type="spellEnd"/>
+      <w:r>
+        <w:t>)</w:t>
+      </w:r>
+    </w:p>
+    <w:p>
+      <w:pPr>
+        <w:spacing w:after="0"/>
+      </w:pPr>
+      <w:r>
+        <w:t xml:space="preserve">  File "C:\Users\G.Modirian\.virtualenvs\SCR02-JWjTF6bM\lib\site-packages\django\core\management\commands\runserver.py", line 134, in </w:t>
+      </w:r>
+      <w:proofErr w:type="spellStart"/>
+      <w:r>
+        <w:t>inner_run</w:t>
+      </w:r>
+      <w:proofErr w:type="spellEnd"/>
+    </w:p>
+    <w:p>
+      <w:pPr>
+        <w:spacing w:after="0"/>
+      </w:pPr>
+      <w:r>
+        <w:t xml:space="preserve">    </w:t>
+      </w:r>
+      <w:proofErr w:type="spellStart"/>
+      <w:proofErr w:type="gramStart"/>
+      <w:r>
+        <w:t>self.check</w:t>
+      </w:r>
+      <w:proofErr w:type="spellEnd"/>
+      <w:proofErr w:type="gramEnd"/>
+      <w:r>
+        <w:t>(</w:t>
+      </w:r>
+      <w:proofErr w:type="spellStart"/>
+      <w:r>
+        <w:t>display_num_errors</w:t>
+      </w:r>
+      <w:proofErr w:type="spellEnd"/>
+      <w:r>
+        <w:t>=True)</w:t>
+      </w:r>
+    </w:p>
+    <w:p>
+      <w:pPr>
+        <w:spacing w:after="0"/>
+      </w:pPr>
+      <w:r>
+        <w:t xml:space="preserve">  File "C:\Users\G.Modirian\.virtualenvs\SCR02-JWjTF6bM\lib\site-packages\django\core\management\base.py", line 546, in check</w:t>
+      </w:r>
+    </w:p>
+    <w:p>
+      <w:pPr>
+        <w:spacing w:after="0"/>
+      </w:pPr>
+      <w:r>
+        <w:t xml:space="preserve">    raise </w:t>
+      </w:r>
+      <w:proofErr w:type="spellStart"/>
+      <w:r>
+        <w:t>SystemCheckError</w:t>
+      </w:r>
+      <w:proofErr w:type="spellEnd"/>
+      <w:r>
+        <w:t>(msg)</w:t>
+      </w:r>
+    </w:p>
+    <w:p>
+      <w:pPr>
+        <w:spacing w:after="0"/>
+      </w:pPr>
+      <w:proofErr w:type="spellStart"/>
+      <w:proofErr w:type="gramStart"/>
+      <w:r>
+        <w:t>django.core</w:t>
+      </w:r>
+      <w:proofErr w:type="gramEnd"/>
+      <w:r>
+        <w:t>.management.base.SystemCheckError</w:t>
+      </w:r>
+      <w:proofErr w:type="spellEnd"/>
+      <w:r>
+        <w:t xml:space="preserve">: </w:t>
+      </w:r>
+      <w:proofErr w:type="spellStart"/>
+      <w:r>
+        <w:rPr>
+          <w:color w:val="FF0000"/>
+        </w:rPr>
+        <w:t>SystemCheckError</w:t>
+      </w:r>
+      <w:proofErr w:type="spellEnd"/>
+      <w:r>
+        <w:rPr>
+          <w:color w:val="FF0000"/>
+        </w:rPr>
+        <w:t>: System check identified some issues:</w:t>
+      </w:r>
+    </w:p>
+    <w:p>
+      <w:pPr>
+        <w:spacing w:after="0"/>
+      </w:pPr>
+    </w:p>
+    <w:p>
+      <w:pPr>
+        <w:spacing w:after="0"/>
+      </w:pPr>
+      <w:r>
+        <w:t>ERRORS:</w:t>
+      </w:r>
+    </w:p>
+    <w:p>
+      <w:pPr>
+        <w:spacing w:after="0"/>
+        <w:rPr>
+          <w:color w:val="FF0000"/>
+        </w:rPr>
+      </w:pPr>
+      <w:proofErr w:type="spellStart"/>
+      <w:proofErr w:type="gramStart"/>
+      <w:r>
+        <w:rPr>
+          <w:color w:val="FF0000"/>
+        </w:rPr>
+        <w:t>main.BlogPost.banner</w:t>
+      </w:r>
+      <w:proofErr w:type="spellEnd"/>
+      <w:proofErr w:type="gramEnd"/>
+      <w:r>
+        <w:rPr>
+          <w:color w:val="FF0000"/>
+        </w:rPr>
+        <w:t xml:space="preserve">: (fields.E210) Cannot use </w:t>
+      </w:r>
+      <w:proofErr w:type="spellStart"/>
+      <w:r>
+        <w:rPr>
+          <w:color w:val="FF0000"/>
+        </w:rPr>
+        <w:t>ImageField</w:t>
+      </w:r>
+      <w:proofErr w:type="spellEnd"/>
+      <w:r>
+        <w:rPr>
+          <w:color w:val="FF0000"/>
+        </w:rPr>
+        <w:t xml:space="preserve"> because Pillow is not installed.</w:t>
+      </w:r>
+    </w:p>
+    <w:p>
+      <w:pPr>
+        <w:spacing w:after="0"/>
+        <w:rPr>
+          <w:color w:val="FF0000"/>
+        </w:rPr>
+      </w:pPr>
+      <w:r>
+        <w:rPr>
+          <w:color w:val="FF0000"/>
+        </w:rPr>
+        <w:t xml:space="preserve">        HINT: Get Pillow at https://pypi.org/project/Pillow/ or run command "python -m pip install Pillow".</w:t>
+      </w:r>
+    </w:p>
+    <w:p>
+      <w:pPr>
+        <w:spacing w:after="0"/>
+      </w:pPr>
+    </w:p>
+    <w:p>
+      <w:pPr>
+        <w:spacing w:after="0"/>
+      </w:pPr>
+      <w:r>
+        <w:t>System check identified 1 issue (0 silenced).</w:t>
+      </w:r>
+    </w:p>
+    <w:p>
+      <w:pPr>
+        <w:spacing w:after="0"/>
+      </w:pPr>
+      <w:r>
+        <w:t>PS C:\Drive D\</w:t>
+      </w:r>
+      <w:proofErr w:type="spellStart"/>
+      <w:r>
+        <w:t>RADShare</w:t>
+      </w:r>
+      <w:proofErr w:type="spellEnd"/>
+      <w:r>
+        <w:t xml:space="preserve">\2Blog_SrcBan\SCR02\myblog02&gt; </w:t>
+      </w:r>
+      <w:r>
+        <w:rPr>
+          <w:color w:val="FFC000"/>
+        </w:rPr>
+        <w:t xml:space="preserve">python </w:t>
+      </w:r>
+      <w:r>
+        <w:t>-m pip install Pillow</w:t>
+      </w:r>
+    </w:p>
+    <w:p>
+      <w:pPr>
+        <w:spacing w:after="0"/>
+      </w:pPr>
+      <w:r>
+        <w:t>Collecting Pillow</w:t>
+      </w:r>
+    </w:p>
+    <w:p>
+      <w:pPr>
+        <w:spacing w:after="0"/>
+      </w:pPr>
+      <w:r>
+        <w:t xml:space="preserve">  Using cached Pillow-9.2.0-cp310-cp310-win_amd64.whl (3.3 MB)</w:t>
+      </w:r>
+    </w:p>
+    <w:p>
+      <w:pPr>
+        <w:spacing w:after="0"/>
+      </w:pPr>
+      <w:r>
+        <w:t>Installing collected packages: Pillow</w:t>
+      </w:r>
+    </w:p>
+    <w:p>
+      <w:pPr>
+        <w:spacing w:after="0"/>
+      </w:pPr>
+      <w:r>
+        <w:t>Successfully installed Pillow-9.2.0</w:t>
+      </w:r>
+    </w:p>
+    <w:p>
+      <w:pPr>
+        <w:spacing w:after="0"/>
+      </w:pPr>
+      <w:r>
+        <w:t>PS C:\Drive D\</w:t>
+      </w:r>
+      <w:proofErr w:type="spellStart"/>
+      <w:r>
+        <w:t>RADShare</w:t>
+      </w:r>
+      <w:proofErr w:type="spellEnd"/>
+      <w:r>
+        <w:t xml:space="preserve">\2Blog_SrcBan\SCR02\myblog02&gt; </w:t>
+      </w:r>
+      <w:proofErr w:type="gramStart"/>
+      <w:r>
+        <w:rPr>
+          <w:color w:val="FFC000"/>
+        </w:rPr>
+        <w:t xml:space="preserve">python.exe </w:t>
+      </w:r>
+      <w:r>
+        <w:t>.</w:t>
+      </w:r>
+      <w:proofErr w:type="gramEnd"/>
+      <w:r>
+        <w:t xml:space="preserve">\manage.py </w:t>
+      </w:r>
+      <w:proofErr w:type="spellStart"/>
+      <w:r>
+        <w:t>runserver</w:t>
+      </w:r>
+      <w:proofErr w:type="spellEnd"/>
+    </w:p>
+    <w:p>
+      <w:pPr>
+        <w:spacing w:after="0"/>
+      </w:pPr>
+      <w:r>
+        <w:t xml:space="preserve">Watching for file changes with </w:t>
+      </w:r>
+      <w:proofErr w:type="spellStart"/>
+      <w:r>
+        <w:t>StatReloader</w:t>
+      </w:r>
+      <w:proofErr w:type="spellEnd"/>
+    </w:p>
+    <w:p>
+      <w:pPr>
+        <w:spacing w:after="0"/>
+      </w:pPr>
+      <w:r>
+        <w:t>Performing system checks...</w:t>
+      </w:r>
+    </w:p>
+    <w:p>
+      <w:pPr>
+        <w:spacing w:after="0"/>
+      </w:pPr>
+    </w:p>
+    <w:p>
+      <w:pPr>
+        <w:spacing w:after="0"/>
+      </w:pPr>
+      <w:r>
+        <w:t>System check identified no issues (0 silenced).</w:t>
+      </w:r>
+    </w:p>
+    <w:p>
+      <w:pPr>
+        <w:spacing w:after="0"/>
+      </w:pPr>
+    </w:p>
+    <w:p>
+      <w:pPr>
+        <w:spacing w:after="0"/>
+        <w:rPr>
+          <w:color w:val="FF0000"/>
+        </w:rPr>
+      </w:pPr>
+      <w:r>
+        <w:rPr>
+          <w:color w:val="FF0000"/>
+        </w:rPr>
+        <w:t xml:space="preserve">You have 18 unapplied migration(s). Your project may not work properly until you apply the migrations for app(s): admin, auth, </w:t>
+      </w:r>
+      <w:proofErr w:type="spellStart"/>
+      <w:r>
+        <w:rPr>
+          <w:color w:val="FF0000"/>
+        </w:rPr>
+        <w:t>contenttypes</w:t>
+      </w:r>
+      <w:proofErr w:type="spellEnd"/>
+      <w:r>
+        <w:rPr>
+          <w:color w:val="FF0000"/>
+        </w:rPr>
+        <w:t>, sessions.</w:t>
+      </w:r>
+    </w:p>
+    <w:p>
+      <w:pPr>
+        <w:spacing w:after="0"/>
+        <w:rPr>
+          <w:color w:val="FF0000"/>
+        </w:rPr>
+      </w:pPr>
+      <w:r>
+        <w:rPr>
+          <w:color w:val="FF0000"/>
+        </w:rPr>
+        <w:t>Run 'python manage.py migrate' to apply them.</w:t>
+      </w:r>
+    </w:p>
+    <w:p>
+      <w:pPr>
+        <w:spacing w:after="0"/>
+      </w:pPr>
+      <w:r>
+        <w:t>September 13, 2022 - 12:06:54</w:t>
+      </w:r>
+    </w:p>
+    <w:p>
+      <w:pPr>
+        <w:spacing w:after="0"/>
+      </w:pPr>
+      <w:r>
+        <w:t>Django version 4.1.1, using settings 'myblog02.settings'</w:t>
+      </w:r>
+    </w:p>
+    <w:p>
+      <w:pPr>
+        <w:spacing w:after="0"/>
+      </w:pPr>
+      <w:r>
+        <w:t>Starting development server at http://127.0.0.1:8000/</w:t>
+      </w:r>
+    </w:p>
+    <w:p>
+      <w:pPr>
+        <w:spacing w:after="0"/>
+      </w:pPr>
+      <w:r>
+        <w:t>Quit the server with CTRL-BREAK.</w:t>
+      </w:r>
+    </w:p>
+    <w:p>
+      <w:pPr>
+        <w:spacing w:after="0"/>
+      </w:pPr>
+      <w:r>
+        <w:t>[13/Sep/2022 12:07:03] "GET / HTTP/1.1" 200 1206</w:t>
+      </w:r>
+    </w:p>
+    <w:p>
+      <w:pPr>
+        <w:spacing w:after="0"/>
+      </w:pPr>
+      <w:r>
+        <w:t>[13/Sep/2022 12:07:03] "GET /static/Logo.jpg HTTP/1.1" 200 18645</w:t>
+      </w:r>
+    </w:p>
+    <w:p>
+      <w:pPr>
+        <w:pBdr>
+          <w:bottom w:val="single" w:sz="6" w:space="1" w:color="auto"/>
+        </w:pBdr>
+        <w:spacing w:after="0"/>
+      </w:pPr>
     </w:p>
     <w:p>
       <w:pPr>

</xml_diff>

<commit_message>
Dynamic Data and Pic. Added 9
</commit_message>
<xml_diff>
--- a/tempSCR02.docx
+++ b/tempSCR02.docx
@@ -4105,6 +4105,42 @@
       <w:r>
         <w:t>[13/Sep/2022 12:07:03] "GET /static/Logo.jpg HTTP/1.1" 200 18645</w:t>
       </w:r>
+    </w:p>
+    <w:p>
+      <w:pPr>
+        <w:pBdr>
+          <w:bottom w:val="single" w:sz="6" w:space="1" w:color="auto"/>
+        </w:pBdr>
+        <w:spacing w:after="0"/>
+      </w:pPr>
+    </w:p>
+    <w:p>
+      <w:pPr>
+        <w:spacing w:after="0"/>
+      </w:pPr>
+      <w:r>
+        <w:tab/>
+      </w:r>
+      <w:r>
+        <w:tab/>
+      </w:r>
+      <w:r>
+        <w:tab/>
+      </w:r>
+      <w:r>
+        <w:tab/>
+        <w:t>** Dynamic Data and Pic. Added 9**</w:t>
+      </w:r>
+    </w:p>
+    <w:p>
+      <w:pPr>
+        <w:spacing w:after="0"/>
+      </w:pPr>
+    </w:p>
+    <w:p>
+      <w:pPr>
+        <w:spacing w:after="0"/>
+      </w:pPr>
     </w:p>
     <w:p>
       <w:pPr>

</xml_diff>